<commit_message>
added git to docx
</commit_message>
<xml_diff>
--- a/lab1/PHPLab1.docx
+++ b/lab1/PHPLab1.docx
@@ -9445,9 +9445,46 @@
         <w:t>змінні, типи даних, конструкція if..else, switch, цикли</w:t>
       </w:r>
     </w:p>
+    <w:p>
+      <w:pPr>
+        <w:spacing w:after="160" w:line="259" w:lineRule="auto"/>
+        <w:ind w:firstLine="708"/>
+        <w:rPr>
+          <w:szCs w:val="28"/>
+          <w:lang w:val="en-US" w:eastAsia="en-US"/>
+        </w:rPr>
+      </w:pPr>
+      <w:r>
+        <w:rPr>
+          <w:szCs w:val="28"/>
+          <w:lang w:val="en-US" w:eastAsia="en-US"/>
+        </w:rPr>
+        <w:t xml:space="preserve">Git: </w:t>
+      </w:r>
+      <w:hyperlink r:id="rId11" w:history="1">
+        <w:r>
+          <w:rPr>
+            <w:rStyle w:val="Hyperlink"/>
+            <w:szCs w:val="28"/>
+            <w:lang w:val="en-US" w:eastAsia="en-US"/>
+          </w:rPr>
+          <w:t>https://github.com/JumperOnJava/PHPLabs</w:t>
+        </w:r>
+      </w:hyperlink>
+    </w:p>
+    <w:p>
+      <w:pPr>
+        <w:spacing w:after="160" w:line="259" w:lineRule="auto"/>
+        <w:ind w:firstLine="708"/>
+        <w:rPr>
+          <w:szCs w:val="28"/>
+          <w:lang w:val="en-US" w:eastAsia="en-US"/>
+        </w:rPr>
+      </w:pPr>
+    </w:p>
     <w:sectPr>
-      <w:headerReference w:type="default" r:id="rId11"/>
-      <w:headerReference w:type="first" r:id="rId12"/>
+      <w:headerReference w:type="default" r:id="rId12"/>
+      <w:headerReference w:type="first" r:id="rId13"/>
       <w:type w:val="continuous"/>
       <w:pgSz w:w="11906" w:h="16838"/>
       <w:pgMar w:top="567" w:right="567" w:bottom="1418" w:left="1418" w:header="709" w:footer="709" w:gutter="0"/>

</xml_diff>